<commit_message>
Aggiornamento use case 03 e 04
È stato corretto un errore negli use case 03 e 04, che presentavano un'errata individuazione degli attori
</commit_message>
<xml_diff>
--- a/Use Case/UC_03.docx
+++ b/Use Case/UC_03.docx
@@ -400,7 +400,25 @@
                 <w:i/>
                 <w:iCs/>
               </w:rPr>
-              <w:t>Il presente use case mostra i vari passi che vengono effettuati per l</w:t>
+              <w:t xml:space="preserve">Il presente use case </w:t>
+            </w:r>
+            <w:proofErr w:type="gramStart"/>
+            <w:r>
+              <w:rPr>
+                <w:bCs/>
+                <w:i/>
+                <w:iCs/>
+              </w:rPr>
+              <w:t>mostra</w:t>
+            </w:r>
+            <w:proofErr w:type="gramEnd"/>
+            <w:r>
+              <w:rPr>
+                <w:bCs/>
+                <w:i/>
+                <w:iCs/>
+              </w:rPr>
+              <w:t xml:space="preserve"> i vari passi che vengono effettuati per l</w:t>
             </w:r>
             <w:r>
               <w:rPr>
@@ -496,22 +514,15 @@
                 <w:b/>
                 <w:bCs/>
               </w:rPr>
-              <w:t>Paziente</w:t>
-            </w:r>
-            <w:r>
-              <w:rPr>
-                <w:b/>
-                <w:bCs/>
-              </w:rPr>
-              <w:t xml:space="preserve"> interno</w:t>
-            </w:r>
-          </w:p>
-          <w:p>
-            <w:r>
-              <w:t>Persona alla quale è stato effettuato un tampone per la verifica della positività al COVID-19</w:t>
-            </w:r>
-            <w:r>
-              <w:t xml:space="preserve"> da parte del personale della struttura</w:t>
+              <w:t>Infermiere della struttura</w:t>
+            </w:r>
+          </w:p>
+          <w:p>
+            <w:r>
+              <w:t>Op</w:t>
+            </w:r>
+            <w:r>
+              <w:t>eratore sanitario afferente alla struttura che esegue il tampone al Paziente interno</w:t>
             </w:r>
           </w:p>
         </w:tc>
@@ -565,24 +576,19 @@
                 <w:b/>
                 <w:bCs/>
               </w:rPr>
-              <w:t>Infermiere della struttura</w:t>
-            </w:r>
-          </w:p>
-          <w:p>
-            <w:r>
-              <w:t>Op</w:t>
-            </w:r>
-            <w:r>
-              <w:t xml:space="preserve">eratore sanitario afferente alla struttura che esegue il tampone al </w:t>
-            </w:r>
-            <w:r>
-              <w:t>P</w:t>
-            </w:r>
-            <w:r>
-              <w:t>aziente</w:t>
-            </w:r>
-            <w:r>
-              <w:t xml:space="preserve"> interno</w:t>
+              <w:t>Paziente interno</w:t>
+            </w:r>
+          </w:p>
+          <w:p>
+            <w:pPr>
+              <w:rPr>
+                <w:b/>
+                <w:bCs/>
+                <w:u w:val="single"/>
+              </w:rPr>
+            </w:pPr>
+            <w:r>
+              <w:t>Persona alla quale è stato effettuato un tampone per la verifica della positività al COVID-19 da parte del personale della struttura</w:t>
             </w:r>
           </w:p>
         </w:tc>

</xml_diff>